<commit_message>
various edits and changes.
added links
</commit_message>
<xml_diff>
--- a/Daniel-Edson_SemesterA_ProfessionalPractices_MappingDocument_2017-2018.docx
+++ b/Daniel-Edson_SemesterA_ProfessionalPractices_MappingDocument_2017-2018.docx
@@ -1,6 +1,6 @@
 
 <file path=word/document.xml><?xml version="1.0" encoding="utf-8"?>
-<w:document xmlns:wpc="http://schemas.microsoft.com/office/word/2010/wordprocessingCanvas" xmlns:cx="http://schemas.microsoft.com/office/drawing/2014/chartex" xmlns:mc="http://schemas.openxmlformats.org/markup-compatibility/2006" xmlns:o="urn:schemas-microsoft-com:office:office" xmlns:r="http://schemas.openxmlformats.org/officeDocument/2006/relationships" xmlns:m="http://schemas.openxmlformats.org/officeDocument/2006/math" xmlns:v="urn:schemas-microsoft-com:vml" xmlns:wp14="http://schemas.microsoft.com/office/word/2010/wordprocessingDrawing" xmlns:wp="http://schemas.openxmlformats.org/drawingml/2006/wordprocessingDrawing" xmlns:w10="urn:schemas-microsoft-com:office:word" xmlns:w="http://schemas.openxmlformats.org/wordprocessingml/2006/main" xmlns:w14="http://schemas.microsoft.com/office/word/2010/wordml" xmlns:w15="http://schemas.microsoft.com/office/word/2012/wordml" xmlns:w16se="http://schemas.microsoft.com/office/word/2015/wordml/symex" xmlns:wpg="http://schemas.microsoft.com/office/word/2010/wordprocessingGroup" xmlns:wpi="http://schemas.microsoft.com/office/word/2010/wordprocessingInk" xmlns:wne="http://schemas.microsoft.com/office/word/2006/wordml" xmlns:wps="http://schemas.microsoft.com/office/word/2010/wordprocessingShape" mc:Ignorable="w14 w15 w16se wp14">
+<w:document xmlns:wpc="http://schemas.microsoft.com/office/word/2010/wordprocessingCanvas" xmlns:cx="http://schemas.microsoft.com/office/drawing/2014/chartex" xmlns:cx1="http://schemas.microsoft.com/office/drawing/2015/9/8/chartex" xmlns:cx2="http://schemas.microsoft.com/office/drawing/2015/10/21/chartex" xmlns:mc="http://schemas.openxmlformats.org/markup-compatibility/2006" xmlns:o="urn:schemas-microsoft-com:office:office" xmlns:r="http://schemas.openxmlformats.org/officeDocument/2006/relationships" xmlns:m="http://schemas.openxmlformats.org/officeDocument/2006/math" xmlns:v="urn:schemas-microsoft-com:vml" xmlns:wp14="http://schemas.microsoft.com/office/word/2010/wordprocessingDrawing" xmlns:wp="http://schemas.openxmlformats.org/drawingml/2006/wordprocessingDrawing" xmlns:w10="urn:schemas-microsoft-com:office:word" xmlns:w="http://schemas.openxmlformats.org/wordprocessingml/2006/main" xmlns:w14="http://schemas.microsoft.com/office/word/2010/wordml" xmlns:w15="http://schemas.microsoft.com/office/word/2012/wordml" xmlns:w16se="http://schemas.microsoft.com/office/word/2015/wordml/symex" xmlns:wpg="http://schemas.microsoft.com/office/word/2010/wordprocessingGroup" xmlns:wpi="http://schemas.microsoft.com/office/word/2010/wordprocessingInk" xmlns:wne="http://schemas.microsoft.com/office/word/2006/wordml" xmlns:wps="http://schemas.microsoft.com/office/word/2010/wordprocessingShape" mc:Ignorable="w14 w15 w16se wp14">
   <w:body>
     <w:p>
       <w:pPr>
@@ -29,8 +29,6 @@
         </w:rPr>
         <w:tab/>
       </w:r>
-      <w:bookmarkStart w:id="0" w:name="_GoBack"/>
-      <w:bookmarkEnd w:id="0"/>
     </w:p>
     <w:p>
       <w:pPr>
@@ -712,16 +710,26 @@
                 <w:szCs w:val="22"/>
               </w:rPr>
             </w:pPr>
-            <w:r>
-              <w:rPr>
-                <w:rFonts w:ascii="Arial" w:hAnsi="Arial" w:cs="Arial"/>
-                <w:b/>
-                <w:color w:val="4472C4" w:themeColor="accent1"/>
-                <w:sz w:val="22"/>
-                <w:szCs w:val="22"/>
-              </w:rPr>
-              <w:t>TO DO</w:t>
-            </w:r>
+            <w:hyperlink r:id="rId6" w:history="1">
+              <w:r>
+                <w:rPr>
+                  <w:rStyle w:val="Hyperlink"/>
+                  <w:rFonts w:ascii="Arial" w:hAnsi="Arial" w:cs="Arial"/>
+                  <w:sz w:val="22"/>
+                  <w:szCs w:val="22"/>
+                </w:rPr>
+                <w:t>https://github.com/EmperorDan/WIKI/blob/master/CPD-Continued-Professional-Development.md</w:t>
+              </w:r>
+            </w:hyperlink>
+          </w:p>
+          <w:p>
+            <w:pPr>
+              <w:rPr>
+                <w:rFonts w:ascii="Arial" w:hAnsi="Arial" w:cs="Arial"/>
+                <w:sz w:val="22"/>
+                <w:szCs w:val="22"/>
+              </w:rPr>
+            </w:pPr>
           </w:p>
         </w:tc>
       </w:tr>
@@ -916,34 +924,35 @@
           <w:szCs w:val="22"/>
         </w:rPr>
       </w:pPr>
-    </w:p>
-    <w:p>
-      <w:pPr>
-        <w:rPr>
-          <w:rFonts w:ascii="Arial" w:hAnsi="Arial" w:cs="Arial"/>
-          <w:b/>
-          <w:sz w:val="22"/>
-          <w:szCs w:val="22"/>
-        </w:rPr>
-      </w:pPr>
-    </w:p>
-    <w:p>
-      <w:pPr>
-        <w:rPr>
-          <w:rFonts w:ascii="Arial" w:hAnsi="Arial" w:cs="Arial"/>
-          <w:b/>
-          <w:sz w:val="22"/>
-          <w:szCs w:val="22"/>
-        </w:rPr>
-      </w:pPr>
-      <w:r>
-        <w:rPr>
-          <w:rFonts w:ascii="Arial" w:hAnsi="Arial" w:cs="Arial"/>
-          <w:b/>
-          <w:sz w:val="22"/>
-          <w:szCs w:val="22"/>
-        </w:rPr>
-        <w:lastRenderedPageBreak/>
+      <w:bookmarkStart w:id="0" w:name="_GoBack"/>
+      <w:bookmarkEnd w:id="0"/>
+    </w:p>
+    <w:p>
+      <w:pPr>
+        <w:rPr>
+          <w:rFonts w:ascii="Arial" w:hAnsi="Arial" w:cs="Arial"/>
+          <w:b/>
+          <w:sz w:val="22"/>
+          <w:szCs w:val="22"/>
+        </w:rPr>
+      </w:pPr>
+    </w:p>
+    <w:p>
+      <w:pPr>
+        <w:rPr>
+          <w:rFonts w:ascii="Arial" w:hAnsi="Arial" w:cs="Arial"/>
+          <w:b/>
+          <w:sz w:val="22"/>
+          <w:szCs w:val="22"/>
+        </w:rPr>
+      </w:pPr>
+      <w:r>
+        <w:rPr>
+          <w:rFonts w:ascii="Arial" w:hAnsi="Arial" w:cs="Arial"/>
+          <w:b/>
+          <w:sz w:val="22"/>
+          <w:szCs w:val="22"/>
+        </w:rPr>
         <w:t>Design a professional schedule to support the planning of an event, to include contingencies and justifications of time allocated.</w:t>
       </w:r>
     </w:p>
@@ -1444,7 +1453,6 @@
           <w:sz w:val="22"/>
           <w:szCs w:val="22"/>
         </w:rPr>
-        <w:lastRenderedPageBreak/>
         <w:t>Evaluate the effectiveness and application of interpersonal skills during the design and delivery of a training event.</w:t>
       </w:r>
     </w:p>
@@ -1924,9 +1932,9 @@
       </w:r>
     </w:p>
     <w:sectPr>
-      <w:headerReference w:type="default" r:id="rId6"/>
-      <w:footerReference w:type="even" r:id="rId7"/>
-      <w:footerReference w:type="default" r:id="rId8"/>
+      <w:headerReference w:type="default" r:id="rId7"/>
+      <w:footerReference w:type="even" r:id="rId8"/>
+      <w:footerReference w:type="default" r:id="rId9"/>
       <w:pgSz w:w="16840" w:h="11900" w:orient="landscape"/>
       <w:pgMar w:top="2160" w:right="720" w:bottom="432" w:left="720" w:header="288" w:footer="720" w:gutter="0"/>
       <w:cols w:space="720"/>
@@ -1937,7 +1945,7 @@
 </file>
 
 <file path=word/endnotes.xml><?xml version="1.0" encoding="utf-8"?>
-<w:endnotes xmlns:wpc="http://schemas.microsoft.com/office/word/2010/wordprocessingCanvas" xmlns:cx="http://schemas.microsoft.com/office/drawing/2014/chartex" xmlns:mc="http://schemas.openxmlformats.org/markup-compatibility/2006" xmlns:o="urn:schemas-microsoft-com:office:office" xmlns:r="http://schemas.openxmlformats.org/officeDocument/2006/relationships" xmlns:m="http://schemas.openxmlformats.org/officeDocument/2006/math" xmlns:v="urn:schemas-microsoft-com:vml" xmlns:wp14="http://schemas.microsoft.com/office/word/2010/wordprocessingDrawing" xmlns:wp="http://schemas.openxmlformats.org/drawingml/2006/wordprocessingDrawing" xmlns:w10="urn:schemas-microsoft-com:office:word" xmlns:w="http://schemas.openxmlformats.org/wordprocessingml/2006/main" xmlns:w14="http://schemas.microsoft.com/office/word/2010/wordml" xmlns:w15="http://schemas.microsoft.com/office/word/2012/wordml" xmlns:w16se="http://schemas.microsoft.com/office/word/2015/wordml/symex" xmlns:wpg="http://schemas.microsoft.com/office/word/2010/wordprocessingGroup" xmlns:wpi="http://schemas.microsoft.com/office/word/2010/wordprocessingInk" xmlns:wne="http://schemas.microsoft.com/office/word/2006/wordml" xmlns:wps="http://schemas.microsoft.com/office/word/2010/wordprocessingShape" mc:Ignorable="w14 w15 w16se wp14">
+<w:endnotes xmlns:wpc="http://schemas.microsoft.com/office/word/2010/wordprocessingCanvas" xmlns:cx="http://schemas.microsoft.com/office/drawing/2014/chartex" xmlns:cx1="http://schemas.microsoft.com/office/drawing/2015/9/8/chartex" xmlns:cx2="http://schemas.microsoft.com/office/drawing/2015/10/21/chartex" xmlns:mc="http://schemas.openxmlformats.org/markup-compatibility/2006" xmlns:o="urn:schemas-microsoft-com:office:office" xmlns:r="http://schemas.openxmlformats.org/officeDocument/2006/relationships" xmlns:m="http://schemas.openxmlformats.org/officeDocument/2006/math" xmlns:v="urn:schemas-microsoft-com:vml" xmlns:wp14="http://schemas.microsoft.com/office/word/2010/wordprocessingDrawing" xmlns:wp="http://schemas.openxmlformats.org/drawingml/2006/wordprocessingDrawing" xmlns:w10="urn:schemas-microsoft-com:office:word" xmlns:w="http://schemas.openxmlformats.org/wordprocessingml/2006/main" xmlns:w14="http://schemas.microsoft.com/office/word/2010/wordml" xmlns:w15="http://schemas.microsoft.com/office/word/2012/wordml" xmlns:w16se="http://schemas.microsoft.com/office/word/2015/wordml/symex" xmlns:wpg="http://schemas.microsoft.com/office/word/2010/wordprocessingGroup" xmlns:wpi="http://schemas.microsoft.com/office/word/2010/wordprocessingInk" xmlns:wne="http://schemas.microsoft.com/office/word/2006/wordml" xmlns:wps="http://schemas.microsoft.com/office/word/2010/wordprocessingShape" mc:Ignorable="w14 w15 w16se wp14">
   <w:endnote w:type="separator" w:id="-1">
     <w:p>
       <w:r>
@@ -1956,7 +1964,7 @@
 </file>
 
 <file path=word/footer1.xml><?xml version="1.0" encoding="utf-8"?>
-<w:ftr xmlns:wpc="http://schemas.microsoft.com/office/word/2010/wordprocessingCanvas" xmlns:cx="http://schemas.microsoft.com/office/drawing/2014/chartex" xmlns:mc="http://schemas.openxmlformats.org/markup-compatibility/2006" xmlns:o="urn:schemas-microsoft-com:office:office" xmlns:r="http://schemas.openxmlformats.org/officeDocument/2006/relationships" xmlns:m="http://schemas.openxmlformats.org/officeDocument/2006/math" xmlns:v="urn:schemas-microsoft-com:vml" xmlns:wp14="http://schemas.microsoft.com/office/word/2010/wordprocessingDrawing" xmlns:wp="http://schemas.openxmlformats.org/drawingml/2006/wordprocessingDrawing" xmlns:w10="urn:schemas-microsoft-com:office:word" xmlns:w="http://schemas.openxmlformats.org/wordprocessingml/2006/main" xmlns:w14="http://schemas.microsoft.com/office/word/2010/wordml" xmlns:w15="http://schemas.microsoft.com/office/word/2012/wordml" xmlns:w16se="http://schemas.microsoft.com/office/word/2015/wordml/symex" xmlns:wpg="http://schemas.microsoft.com/office/word/2010/wordprocessingGroup" xmlns:wpi="http://schemas.microsoft.com/office/word/2010/wordprocessingInk" xmlns:wne="http://schemas.microsoft.com/office/word/2006/wordml" xmlns:wps="http://schemas.microsoft.com/office/word/2010/wordprocessingShape" mc:Ignorable="w14 w15 w16se wp14">
+<w:ftr xmlns:wpc="http://schemas.microsoft.com/office/word/2010/wordprocessingCanvas" xmlns:cx="http://schemas.microsoft.com/office/drawing/2014/chartex" xmlns:cx1="http://schemas.microsoft.com/office/drawing/2015/9/8/chartex" xmlns:cx2="http://schemas.microsoft.com/office/drawing/2015/10/21/chartex" xmlns:mc="http://schemas.openxmlformats.org/markup-compatibility/2006" xmlns:o="urn:schemas-microsoft-com:office:office" xmlns:r="http://schemas.openxmlformats.org/officeDocument/2006/relationships" xmlns:m="http://schemas.openxmlformats.org/officeDocument/2006/math" xmlns:v="urn:schemas-microsoft-com:vml" xmlns:wp14="http://schemas.microsoft.com/office/word/2010/wordprocessingDrawing" xmlns:wp="http://schemas.openxmlformats.org/drawingml/2006/wordprocessingDrawing" xmlns:w10="urn:schemas-microsoft-com:office:word" xmlns:w="http://schemas.openxmlformats.org/wordprocessingml/2006/main" xmlns:w14="http://schemas.microsoft.com/office/word/2010/wordml" xmlns:w15="http://schemas.microsoft.com/office/word/2012/wordml" xmlns:w16se="http://schemas.microsoft.com/office/word/2015/wordml/symex" xmlns:wpg="http://schemas.microsoft.com/office/word/2010/wordprocessingGroup" xmlns:wpi="http://schemas.microsoft.com/office/word/2010/wordprocessingInk" xmlns:wne="http://schemas.microsoft.com/office/word/2006/wordml" xmlns:wps="http://schemas.microsoft.com/office/word/2010/wordprocessingShape" mc:Ignorable="w14 w15 w16se wp14">
   <w:p>
     <w:pPr>
       <w:pStyle w:val="Footer"/>
@@ -1994,7 +2002,7 @@
 </file>
 
 <file path=word/footer2.xml><?xml version="1.0" encoding="utf-8"?>
-<w:ftr xmlns:wpc="http://schemas.microsoft.com/office/word/2010/wordprocessingCanvas" xmlns:cx="http://schemas.microsoft.com/office/drawing/2014/chartex" xmlns:mc="http://schemas.openxmlformats.org/markup-compatibility/2006" xmlns:o="urn:schemas-microsoft-com:office:office" xmlns:r="http://schemas.openxmlformats.org/officeDocument/2006/relationships" xmlns:m="http://schemas.openxmlformats.org/officeDocument/2006/math" xmlns:v="urn:schemas-microsoft-com:vml" xmlns:wp14="http://schemas.microsoft.com/office/word/2010/wordprocessingDrawing" xmlns:wp="http://schemas.openxmlformats.org/drawingml/2006/wordprocessingDrawing" xmlns:w10="urn:schemas-microsoft-com:office:word" xmlns:w="http://schemas.openxmlformats.org/wordprocessingml/2006/main" xmlns:w14="http://schemas.microsoft.com/office/word/2010/wordml" xmlns:w15="http://schemas.microsoft.com/office/word/2012/wordml" xmlns:w16se="http://schemas.microsoft.com/office/word/2015/wordml/symex" xmlns:wpg="http://schemas.microsoft.com/office/word/2010/wordprocessingGroup" xmlns:wpi="http://schemas.microsoft.com/office/word/2010/wordprocessingInk" xmlns:wne="http://schemas.microsoft.com/office/word/2006/wordml" xmlns:wps="http://schemas.microsoft.com/office/word/2010/wordprocessingShape" mc:Ignorable="w14 w15 w16se wp14">
+<w:ftr xmlns:wpc="http://schemas.microsoft.com/office/word/2010/wordprocessingCanvas" xmlns:cx="http://schemas.microsoft.com/office/drawing/2014/chartex" xmlns:cx1="http://schemas.microsoft.com/office/drawing/2015/9/8/chartex" xmlns:cx2="http://schemas.microsoft.com/office/drawing/2015/10/21/chartex" xmlns:mc="http://schemas.openxmlformats.org/markup-compatibility/2006" xmlns:o="urn:schemas-microsoft-com:office:office" xmlns:r="http://schemas.openxmlformats.org/officeDocument/2006/relationships" xmlns:m="http://schemas.openxmlformats.org/officeDocument/2006/math" xmlns:v="urn:schemas-microsoft-com:vml" xmlns:wp14="http://schemas.microsoft.com/office/word/2010/wordprocessingDrawing" xmlns:wp="http://schemas.openxmlformats.org/drawingml/2006/wordprocessingDrawing" xmlns:w10="urn:schemas-microsoft-com:office:word" xmlns:w="http://schemas.openxmlformats.org/wordprocessingml/2006/main" xmlns:w14="http://schemas.microsoft.com/office/word/2010/wordml" xmlns:w15="http://schemas.microsoft.com/office/word/2012/wordml" xmlns:w16se="http://schemas.microsoft.com/office/word/2015/wordml/symex" xmlns:wpg="http://schemas.microsoft.com/office/word/2010/wordprocessingGroup" xmlns:wpi="http://schemas.microsoft.com/office/word/2010/wordprocessingInk" xmlns:wne="http://schemas.microsoft.com/office/word/2006/wordml" xmlns:wps="http://schemas.microsoft.com/office/word/2010/wordprocessingShape" mc:Ignorable="w14 w15 w16se wp14">
   <w:p>
     <w:pPr>
       <w:pStyle w:val="Footer"/>
@@ -2138,7 +2146,7 @@
 </file>
 
 <file path=word/footnotes.xml><?xml version="1.0" encoding="utf-8"?>
-<w:footnotes xmlns:wpc="http://schemas.microsoft.com/office/word/2010/wordprocessingCanvas" xmlns:cx="http://schemas.microsoft.com/office/drawing/2014/chartex" xmlns:mc="http://schemas.openxmlformats.org/markup-compatibility/2006" xmlns:o="urn:schemas-microsoft-com:office:office" xmlns:r="http://schemas.openxmlformats.org/officeDocument/2006/relationships" xmlns:m="http://schemas.openxmlformats.org/officeDocument/2006/math" xmlns:v="urn:schemas-microsoft-com:vml" xmlns:wp14="http://schemas.microsoft.com/office/word/2010/wordprocessingDrawing" xmlns:wp="http://schemas.openxmlformats.org/drawingml/2006/wordprocessingDrawing" xmlns:w10="urn:schemas-microsoft-com:office:word" xmlns:w="http://schemas.openxmlformats.org/wordprocessingml/2006/main" xmlns:w14="http://schemas.microsoft.com/office/word/2010/wordml" xmlns:w15="http://schemas.microsoft.com/office/word/2012/wordml" xmlns:w16se="http://schemas.microsoft.com/office/word/2015/wordml/symex" xmlns:wpg="http://schemas.microsoft.com/office/word/2010/wordprocessingGroup" xmlns:wpi="http://schemas.microsoft.com/office/word/2010/wordprocessingInk" xmlns:wne="http://schemas.microsoft.com/office/word/2006/wordml" xmlns:wps="http://schemas.microsoft.com/office/word/2010/wordprocessingShape" mc:Ignorable="w14 w15 w16se wp14">
+<w:footnotes xmlns:wpc="http://schemas.microsoft.com/office/word/2010/wordprocessingCanvas" xmlns:cx="http://schemas.microsoft.com/office/drawing/2014/chartex" xmlns:cx1="http://schemas.microsoft.com/office/drawing/2015/9/8/chartex" xmlns:cx2="http://schemas.microsoft.com/office/drawing/2015/10/21/chartex" xmlns:mc="http://schemas.openxmlformats.org/markup-compatibility/2006" xmlns:o="urn:schemas-microsoft-com:office:office" xmlns:r="http://schemas.openxmlformats.org/officeDocument/2006/relationships" xmlns:m="http://schemas.openxmlformats.org/officeDocument/2006/math" xmlns:v="urn:schemas-microsoft-com:vml" xmlns:wp14="http://schemas.microsoft.com/office/word/2010/wordprocessingDrawing" xmlns:wp="http://schemas.openxmlformats.org/drawingml/2006/wordprocessingDrawing" xmlns:w10="urn:schemas-microsoft-com:office:word" xmlns:w="http://schemas.openxmlformats.org/wordprocessingml/2006/main" xmlns:w14="http://schemas.microsoft.com/office/word/2010/wordml" xmlns:w15="http://schemas.microsoft.com/office/word/2012/wordml" xmlns:w16se="http://schemas.microsoft.com/office/word/2015/wordml/symex" xmlns:wpg="http://schemas.microsoft.com/office/word/2010/wordprocessingGroup" xmlns:wpi="http://schemas.microsoft.com/office/word/2010/wordprocessingInk" xmlns:wne="http://schemas.microsoft.com/office/word/2006/wordml" xmlns:wps="http://schemas.microsoft.com/office/word/2010/wordprocessingShape" mc:Ignorable="w14 w15 w16se wp14">
   <w:footnote w:type="separator" w:id="-1">
     <w:p>
       <w:r>
@@ -2157,7 +2165,7 @@
 </file>
 
 <file path=word/header1.xml><?xml version="1.0" encoding="utf-8"?>
-<w:hdr xmlns:wpc="http://schemas.microsoft.com/office/word/2010/wordprocessingCanvas" xmlns:cx="http://schemas.microsoft.com/office/drawing/2014/chartex" xmlns:mc="http://schemas.openxmlformats.org/markup-compatibility/2006" xmlns:o="urn:schemas-microsoft-com:office:office" xmlns:r="http://schemas.openxmlformats.org/officeDocument/2006/relationships" xmlns:m="http://schemas.openxmlformats.org/officeDocument/2006/math" xmlns:v="urn:schemas-microsoft-com:vml" xmlns:wp14="http://schemas.microsoft.com/office/word/2010/wordprocessingDrawing" xmlns:wp="http://schemas.openxmlformats.org/drawingml/2006/wordprocessingDrawing" xmlns:w10="urn:schemas-microsoft-com:office:word" xmlns:w="http://schemas.openxmlformats.org/wordprocessingml/2006/main" xmlns:w14="http://schemas.microsoft.com/office/word/2010/wordml" xmlns:w15="http://schemas.microsoft.com/office/word/2012/wordml" xmlns:w16se="http://schemas.microsoft.com/office/word/2015/wordml/symex" xmlns:wpg="http://schemas.microsoft.com/office/word/2010/wordprocessingGroup" xmlns:wpi="http://schemas.microsoft.com/office/word/2010/wordprocessingInk" xmlns:wne="http://schemas.microsoft.com/office/word/2006/wordml" xmlns:wps="http://schemas.microsoft.com/office/word/2010/wordprocessingShape" mc:Ignorable="w14 w15 w16se wp14">
+<w:hdr xmlns:wpc="http://schemas.microsoft.com/office/word/2010/wordprocessingCanvas" xmlns:cx="http://schemas.microsoft.com/office/drawing/2014/chartex" xmlns:cx1="http://schemas.microsoft.com/office/drawing/2015/9/8/chartex" xmlns:cx2="http://schemas.microsoft.com/office/drawing/2015/10/21/chartex" xmlns:mc="http://schemas.openxmlformats.org/markup-compatibility/2006" xmlns:o="urn:schemas-microsoft-com:office:office" xmlns:r="http://schemas.openxmlformats.org/officeDocument/2006/relationships" xmlns:m="http://schemas.openxmlformats.org/officeDocument/2006/math" xmlns:v="urn:schemas-microsoft-com:vml" xmlns:wp14="http://schemas.microsoft.com/office/word/2010/wordprocessingDrawing" xmlns:wp="http://schemas.openxmlformats.org/drawingml/2006/wordprocessingDrawing" xmlns:w10="urn:schemas-microsoft-com:office:word" xmlns:w="http://schemas.openxmlformats.org/wordprocessingml/2006/main" xmlns:w14="http://schemas.microsoft.com/office/word/2010/wordml" xmlns:w15="http://schemas.microsoft.com/office/word/2012/wordml" xmlns:w16se="http://schemas.microsoft.com/office/word/2015/wordml/symex" xmlns:wpg="http://schemas.microsoft.com/office/word/2010/wordprocessingGroup" xmlns:wpi="http://schemas.microsoft.com/office/word/2010/wordprocessingInk" xmlns:wne="http://schemas.microsoft.com/office/word/2006/wordml" xmlns:wps="http://schemas.microsoft.com/office/word/2010/wordprocessingShape" mc:Ignorable="w14 w15 w16se wp14">
   <w:p>
     <w:pPr>
       <w:pStyle w:val="Header"/>
@@ -2310,7 +2318,7 @@
     </w:rPrDefault>
     <w:pPrDefault/>
   </w:docDefaults>
-  <w:latentStyles w:defLockedState="0" w:defUIPriority="99" w:defSemiHidden="0" w:defUnhideWhenUsed="0" w:defQFormat="0" w:count="371">
+  <w:latentStyles w:defLockedState="0" w:defUIPriority="99" w:defSemiHidden="0" w:defUnhideWhenUsed="0" w:defQFormat="0" w:count="372">
     <w:lsdException w:name="Normal" w:uiPriority="0" w:qFormat="1"/>
     <w:lsdException w:name="heading 1" w:uiPriority="9" w:qFormat="1"/>
     <w:lsdException w:name="heading 2" w:semiHidden="1" w:uiPriority="9" w:unhideWhenUsed="1" w:qFormat="1"/>
@@ -2416,7 +2424,6 @@
     <w:lsdException w:name="HTML Sample" w:semiHidden="1" w:unhideWhenUsed="1"/>
     <w:lsdException w:name="HTML Typewriter" w:semiHidden="1" w:unhideWhenUsed="1"/>
     <w:lsdException w:name="HTML Variable" w:semiHidden="1" w:unhideWhenUsed="1"/>
-    <w:lsdException w:name="Normal Table" w:semiHidden="1" w:unhideWhenUsed="1"/>
     <w:lsdException w:name="annotation subject" w:semiHidden="1" w:unhideWhenUsed="1"/>
     <w:lsdException w:name="No List" w:semiHidden="1" w:unhideWhenUsed="1"/>
     <w:lsdException w:name="Outline List 1" w:semiHidden="1" w:unhideWhenUsed="1"/>
@@ -2463,10 +2470,8 @@
     <w:lsdException w:name="Table Subtle 2" w:semiHidden="1" w:unhideWhenUsed="1"/>
     <w:lsdException w:name="Table Web 1" w:semiHidden="1" w:unhideWhenUsed="1"/>
     <w:lsdException w:name="Table Web 2" w:semiHidden="1" w:unhideWhenUsed="1"/>
-    <w:lsdException w:name="Table Web 3" w:semiHidden="1" w:unhideWhenUsed="1"/>
     <w:lsdException w:name="Balloon Text" w:semiHidden="1" w:unhideWhenUsed="1"/>
     <w:lsdException w:name="Table Grid" w:uiPriority="39"/>
-    <w:lsdException w:name="Table Theme" w:semiHidden="1" w:unhideWhenUsed="1"/>
     <w:lsdException w:name="Placeholder Text" w:semiHidden="1"/>
     <w:lsdException w:name="No Spacing" w:uiPriority="1" w:qFormat="1"/>
     <w:lsdException w:name="Light Shading" w:uiPriority="60"/>
@@ -2682,6 +2687,7 @@
     <w:lsdException w:name="List Table 5 Dark Accent 6" w:uiPriority="50"/>
     <w:lsdException w:name="List Table 6 Colorful Accent 6" w:uiPriority="51"/>
     <w:lsdException w:name="List Table 7 Colorful Accent 6" w:uiPriority="52"/>
+    <w:lsdException w:name="Mention" w:semiHidden="1" w:unhideWhenUsed="1"/>
   </w:latentStyles>
   <w:style w:type="paragraph" w:default="1" w:styleId="Normal">
     <w:name w:val="Normal"/>
@@ -2779,6 +2785,17 @@
     <w:semiHidden/>
     <w:unhideWhenUsed/>
     <w:rsid w:val="0055439E"/>
+  </w:style>
+  <w:style w:type="character" w:styleId="Hyperlink">
+    <w:name w:val="Hyperlink"/>
+    <w:basedOn w:val="DefaultParagraphFont"/>
+    <w:uiPriority w:val="99"/>
+    <w:unhideWhenUsed/>
+    <w:rsid w:val="001263F2"/>
+    <w:rPr>
+      <w:color w:val="0563C1" w:themeColor="hyperlink"/>
+      <w:u w:val="single"/>
+    </w:rPr>
   </w:style>
 </w:styles>
 </file>

</xml_diff>